<commit_message>
Fixed problem with README links
</commit_message>
<xml_diff>
--- a/docs/delivery-2/MockupsPI.docx
+++ b/docs/delivery-2/MockupsPI.docx
@@ -3,6 +3,12 @@
 <w:document xmlns:wpc="http://schemas.microsoft.com/office/word/2010/wordprocessingCanvas" xmlns:cx="http://schemas.microsoft.com/office/drawing/2014/chartex" xmlns:cx1="http://schemas.microsoft.com/office/drawing/2015/9/8/chartex" xmlns:cx2="http://schemas.microsoft.com/office/drawing/2015/10/21/chartex" xmlns:cx3="http://schemas.microsoft.com/office/drawing/2016/5/9/chartex" xmlns:cx4="http://schemas.microsoft.com/office/drawing/2016/5/10/chartex" xmlns:cx5="http://schemas.microsoft.com/office/drawing/2016/5/11/chartex" xmlns:cx6="http://schemas.microsoft.com/office/drawing/2016/5/12/chartex" xmlns:cx7="http://schemas.microsoft.com/office/drawing/2016/5/13/chartex" xmlns:cx8="http://schemas.microsoft.com/office/drawing/2016/5/14/chartex" xmlns:mc="http://schemas.openxmlformats.org/markup-compatibility/2006" xmlns:aink="http://schemas.microsoft.com/office/drawing/2016/ink" xmlns:am3d="http://schemas.microsoft.com/office/drawing/2017/model3d" xmlns:o="urn:schemas-microsoft-com:office:office" xmlns:r="http://schemas.openxmlformats.org/officeDocument/2006/relationships" xmlns:m="http://schemas.openxmlformats.org/officeDocument/2006/math" xmlns:v="urn:schemas-microsoft-com:vml" xmlns:wp14="http://schemas.microsoft.com/office/word/2010/wordprocessingDrawing" xmlns:wp="http://schemas.openxmlformats.org/drawingml/2006/wordprocessingDrawing" xmlns:w10="urn:schemas-microsoft-com:office:word" xmlns:w="http://schemas.openxmlformats.org/wordprocessingml/2006/main" xmlns:w14="http://schemas.microsoft.com/office/word/2010/wordml" xmlns:w15="http://schemas.microsoft.com/office/word/2012/wordml" xmlns:w16cex="http://schemas.microsoft.com/office/word/2018/wordml/cex" xmlns:w16cid="http://schemas.microsoft.com/office/word/2016/wordml/cid" xmlns:w16="http://schemas.microsoft.com/office/word/2018/wordml" xmlns:w16se="http://schemas.microsoft.com/office/word/2015/wordml/symex" xmlns:wpg="http://schemas.microsoft.com/office/word/2010/wordprocessingGroup" xmlns:wpi="http://schemas.microsoft.com/office/word/2010/wordprocessingInk" xmlns:wne="http://schemas.microsoft.com/office/word/2006/wordml" xmlns:wps="http://schemas.microsoft.com/office/word/2010/wordprocessingShape" mc:Ignorable="w14 w15 w16se w16cid w16 w16cex wp14">
   <w:body>
     <w:p>
+      <w:r>
+        <w:rPr>
+          <w:noProof/>
+        </w:rPr>
+        <w:t>Reporte Para la concentracion de la variable según departamento</w:t>
+      </w:r>
       <w:r>
         <w:rPr>
           <w:noProof/>
@@ -23,7 +29,7 @@
                     <pic:cNvPicPr/>
                   </pic:nvPicPr>
                   <pic:blipFill>
-                    <a:blip r:embed="rId4">
+                    <a:blip r:embed="rId6">
                       <a:extLst>
                         <a:ext uri="{28A0092B-C50C-407E-A947-70E740481C1C}">
                           <a14:useLocalDpi xmlns:a14="http://schemas.microsoft.com/office/drawing/2010/main" val="0"/>
@@ -53,6 +59,12 @@
         <w:rPr>
           <w:noProof/>
         </w:rPr>
+        <w:t>Reporte para las tecnologias utilizadas en el estudio</w:t>
+      </w:r>
+      <w:r>
+        <w:rPr>
+          <w:noProof/>
+        </w:rPr>
         <w:drawing>
           <wp:inline distT="0" distB="0" distL="0" distR="0" wp14:anchorId="36C4D5EB" wp14:editId="4B6ADB5C">
             <wp:extent cx="5612130" cy="3707130"/>
@@ -69,7 +81,7 @@
                     <pic:cNvPicPr/>
                   </pic:nvPicPr>
                   <pic:blipFill>
-                    <a:blip r:embed="rId5">
+                    <a:blip r:embed="rId7">
                       <a:extLst>
                         <a:ext uri="{28A0092B-C50C-407E-A947-70E740481C1C}">
                           <a14:useLocalDpi xmlns:a14="http://schemas.microsoft.com/office/drawing/2010/main" val="0"/>
@@ -100,6 +112,12 @@
           <w:noProof/>
         </w:rPr>
         <w:lastRenderedPageBreak/>
+        <w:t>Reporte para la concentracion según latitud del estudio</w:t>
+      </w:r>
+      <w:r>
+        <w:rPr>
+          <w:noProof/>
+        </w:rPr>
         <w:drawing>
           <wp:inline distT="0" distB="0" distL="0" distR="0" wp14:anchorId="6A046665" wp14:editId="34174C0B">
             <wp:extent cx="5612130" cy="3707130"/>
@@ -116,7 +134,7 @@
                     <pic:cNvPicPr/>
                   </pic:nvPicPr>
                   <pic:blipFill>
-                    <a:blip r:embed="rId6">
+                    <a:blip r:embed="rId8">
                       <a:extLst>
                         <a:ext uri="{28A0092B-C50C-407E-A947-70E740481C1C}">
                           <a14:useLocalDpi xmlns:a14="http://schemas.microsoft.com/office/drawing/2010/main" val="0"/>
@@ -151,6 +169,56 @@
     </w:sectPr>
   </w:body>
 </w:document>
+</file>
+
+<file path=word/endnotes.xml><?xml version="1.0" encoding="utf-8"?>
+<w:endnotes xmlns:wpc="http://schemas.microsoft.com/office/word/2010/wordprocessingCanvas" xmlns:cx="http://schemas.microsoft.com/office/drawing/2014/chartex" xmlns:cx1="http://schemas.microsoft.com/office/drawing/2015/9/8/chartex" xmlns:cx2="http://schemas.microsoft.com/office/drawing/2015/10/21/chartex" xmlns:cx3="http://schemas.microsoft.com/office/drawing/2016/5/9/chartex" xmlns:cx4="http://schemas.microsoft.com/office/drawing/2016/5/10/chartex" xmlns:cx5="http://schemas.microsoft.com/office/drawing/2016/5/11/chartex" xmlns:cx6="http://schemas.microsoft.com/office/drawing/2016/5/12/chartex" xmlns:cx7="http://schemas.microsoft.com/office/drawing/2016/5/13/chartex" xmlns:cx8="http://schemas.microsoft.com/office/drawing/2016/5/14/chartex" xmlns:mc="http://schemas.openxmlformats.org/markup-compatibility/2006" xmlns:aink="http://schemas.microsoft.com/office/drawing/2016/ink" xmlns:am3d="http://schemas.microsoft.com/office/drawing/2017/model3d" xmlns:o="urn:schemas-microsoft-com:office:office" xmlns:r="http://schemas.openxmlformats.org/officeDocument/2006/relationships" xmlns:m="http://schemas.openxmlformats.org/officeDocument/2006/math" xmlns:v="urn:schemas-microsoft-com:vml" xmlns:wp14="http://schemas.microsoft.com/office/word/2010/wordprocessingDrawing" xmlns:wp="http://schemas.openxmlformats.org/drawingml/2006/wordprocessingDrawing" xmlns:w10="urn:schemas-microsoft-com:office:word" xmlns:w="http://schemas.openxmlformats.org/wordprocessingml/2006/main" xmlns:w14="http://schemas.microsoft.com/office/word/2010/wordml" xmlns:w15="http://schemas.microsoft.com/office/word/2012/wordml" xmlns:w16cex="http://schemas.microsoft.com/office/word/2018/wordml/cex" xmlns:w16cid="http://schemas.microsoft.com/office/word/2016/wordml/cid" xmlns:w16="http://schemas.microsoft.com/office/word/2018/wordml" xmlns:w16se="http://schemas.microsoft.com/office/word/2015/wordml/symex" xmlns:wpg="http://schemas.microsoft.com/office/word/2010/wordprocessingGroup" xmlns:wpi="http://schemas.microsoft.com/office/word/2010/wordprocessingInk" xmlns:wne="http://schemas.microsoft.com/office/word/2006/wordml" xmlns:wps="http://schemas.microsoft.com/office/word/2010/wordprocessingShape" mc:Ignorable="w14 w15 w16se w16cid w16 w16cex wp14">
+  <w:endnote w:type="separator" w:id="-1">
+    <w:p>
+      <w:pPr>
+        <w:spacing w:after="0" w:line="240" w:lineRule="auto"/>
+      </w:pPr>
+      <w:r>
+        <w:separator/>
+      </w:r>
+    </w:p>
+  </w:endnote>
+  <w:endnote w:type="continuationSeparator" w:id="0">
+    <w:p>
+      <w:pPr>
+        <w:spacing w:after="0" w:line="240" w:lineRule="auto"/>
+      </w:pPr>
+      <w:r>
+        <w:continuationSeparator/>
+      </w:r>
+    </w:p>
+  </w:endnote>
+</w:endnotes>
+</file>
+
+<file path=word/footnotes.xml><?xml version="1.0" encoding="utf-8"?>
+<w:footnotes xmlns:wpc="http://schemas.microsoft.com/office/word/2010/wordprocessingCanvas" xmlns:cx="http://schemas.microsoft.com/office/drawing/2014/chartex" xmlns:cx1="http://schemas.microsoft.com/office/drawing/2015/9/8/chartex" xmlns:cx2="http://schemas.microsoft.com/office/drawing/2015/10/21/chartex" xmlns:cx3="http://schemas.microsoft.com/office/drawing/2016/5/9/chartex" xmlns:cx4="http://schemas.microsoft.com/office/drawing/2016/5/10/chartex" xmlns:cx5="http://schemas.microsoft.com/office/drawing/2016/5/11/chartex" xmlns:cx6="http://schemas.microsoft.com/office/drawing/2016/5/12/chartex" xmlns:cx7="http://schemas.microsoft.com/office/drawing/2016/5/13/chartex" xmlns:cx8="http://schemas.microsoft.com/office/drawing/2016/5/14/chartex" xmlns:mc="http://schemas.openxmlformats.org/markup-compatibility/2006" xmlns:aink="http://schemas.microsoft.com/office/drawing/2016/ink" xmlns:am3d="http://schemas.microsoft.com/office/drawing/2017/model3d" xmlns:o="urn:schemas-microsoft-com:office:office" xmlns:r="http://schemas.openxmlformats.org/officeDocument/2006/relationships" xmlns:m="http://schemas.openxmlformats.org/officeDocument/2006/math" xmlns:v="urn:schemas-microsoft-com:vml" xmlns:wp14="http://schemas.microsoft.com/office/word/2010/wordprocessingDrawing" xmlns:wp="http://schemas.openxmlformats.org/drawingml/2006/wordprocessingDrawing" xmlns:w10="urn:schemas-microsoft-com:office:word" xmlns:w="http://schemas.openxmlformats.org/wordprocessingml/2006/main" xmlns:w14="http://schemas.microsoft.com/office/word/2010/wordml" xmlns:w15="http://schemas.microsoft.com/office/word/2012/wordml" xmlns:w16cex="http://schemas.microsoft.com/office/word/2018/wordml/cex" xmlns:w16cid="http://schemas.microsoft.com/office/word/2016/wordml/cid" xmlns:w16="http://schemas.microsoft.com/office/word/2018/wordml" xmlns:w16se="http://schemas.microsoft.com/office/word/2015/wordml/symex" xmlns:wpg="http://schemas.microsoft.com/office/word/2010/wordprocessingGroup" xmlns:wpi="http://schemas.microsoft.com/office/word/2010/wordprocessingInk" xmlns:wne="http://schemas.microsoft.com/office/word/2006/wordml" xmlns:wps="http://schemas.microsoft.com/office/word/2010/wordprocessingShape" mc:Ignorable="w14 w15 w16se w16cid w16 w16cex wp14">
+  <w:footnote w:type="separator" w:id="-1">
+    <w:p>
+      <w:pPr>
+        <w:spacing w:after="0" w:line="240" w:lineRule="auto"/>
+      </w:pPr>
+      <w:r>
+        <w:separator/>
+      </w:r>
+    </w:p>
+  </w:footnote>
+  <w:footnote w:type="continuationSeparator" w:id="0">
+    <w:p>
+      <w:pPr>
+        <w:spacing w:after="0" w:line="240" w:lineRule="auto"/>
+      </w:pPr>
+      <w:r>
+        <w:continuationSeparator/>
+      </w:r>
+    </w:p>
+  </w:footnote>
+</w:footnotes>
 </file>
 
 <file path=word/styles.xml><?xml version="1.0" encoding="utf-8"?>
@@ -579,6 +647,50 @@
     <w:semiHidden/>
     <w:unhideWhenUsed/>
   </w:style>
+  <w:style w:type="paragraph" w:styleId="Encabezado">
+    <w:name w:val="header"/>
+    <w:basedOn w:val="Normal"/>
+    <w:link w:val="EncabezadoCar"/>
+    <w:uiPriority w:val="99"/>
+    <w:unhideWhenUsed/>
+    <w:rsid w:val="00690DDC"/>
+    <w:pPr>
+      <w:tabs>
+        <w:tab w:val="center" w:pos="4419"/>
+        <w:tab w:val="right" w:pos="8838"/>
+      </w:tabs>
+      <w:spacing w:after="0" w:line="240" w:lineRule="auto"/>
+    </w:pPr>
+  </w:style>
+  <w:style w:type="character" w:customStyle="1" w:styleId="EncabezadoCar">
+    <w:name w:val="Encabezado Car"/>
+    <w:basedOn w:val="Fuentedeprrafopredeter"/>
+    <w:link w:val="Encabezado"/>
+    <w:uiPriority w:val="99"/>
+    <w:rsid w:val="00690DDC"/>
+  </w:style>
+  <w:style w:type="paragraph" w:styleId="Piedepgina">
+    <w:name w:val="footer"/>
+    <w:basedOn w:val="Normal"/>
+    <w:link w:val="PiedepginaCar"/>
+    <w:uiPriority w:val="99"/>
+    <w:unhideWhenUsed/>
+    <w:rsid w:val="00690DDC"/>
+    <w:pPr>
+      <w:tabs>
+        <w:tab w:val="center" w:pos="4419"/>
+        <w:tab w:val="right" w:pos="8838"/>
+      </w:tabs>
+      <w:spacing w:after="0" w:line="240" w:lineRule="auto"/>
+    </w:pPr>
+  </w:style>
+  <w:style w:type="character" w:customStyle="1" w:styleId="PiedepginaCar">
+    <w:name w:val="Pie de página Car"/>
+    <w:basedOn w:val="Fuentedeprrafopredeter"/>
+    <w:link w:val="Piedepgina"/>
+    <w:uiPriority w:val="99"/>
+    <w:rsid w:val="00690DDC"/>
+  </w:style>
 </w:styles>
 </file>
 

</xml_diff>